<commit_message>
Updated performance measures and created a new empty evaluation controller
</commit_message>
<xml_diff>
--- a/Explaination.docx
+++ b/Explaination.docx
@@ -49,6 +49,9 @@
       </w:r>
       <w:r>
         <w:t xml:space="preserve"> </w:t>
+      </w:r>
+      <w:r>
+        <w:br/>
       </w:r>
     </w:p>
     <w:p>
@@ -305,82 +308,169 @@
         <w:t>qu</w:t>
       </w:r>
       <w:r>
-        <w:t>estion du MBTI est une variable aléatoire.</w:t>
+        <w:t xml:space="preserve">estion du MBTI est une variable aléatoire. </w:t>
+      </w:r>
+      <w:r>
+        <w:t>La création du réseau est aléatoire à cause du manque de connaissances concrètes sur les différentes variables. En effet, dans le MBTI il est difficile de dire quelles questions ont une influence sur d’autres questions.</w:t>
       </w:r>
       <w:r>
         <w:t xml:space="preserve"> </w:t>
       </w:r>
       <w:r>
-        <w:t>La création du réseau est aléatoire à cause du manque de connaissances concrètes sur les différentes variables. En effet, dans le MBTI il est difficile de dire quelles questions ont une influence sur d’autres questions.</w:t>
+        <w:t>Vu que la création du réseau est aléatoire,</w:t>
+      </w:r>
+      <w:r>
+        <w:t xml:space="preserve"> il est facile de généré un RBA; celui-ci est un ensemble de réseaux bayésiens aléatoires.</w:t>
       </w:r>
       <w:r>
         <w:t xml:space="preserve"> </w:t>
-      </w:r>
-      <w:r>
-        <w:t>Vu que la création du réseau est aléatoire,</w:t>
-      </w:r>
-      <w:r>
-        <w:t xml:space="preserve"> il est facile de généré un RBA; celui-ci est un ensemble de réseaux bayésiens aléatoires.</w:t>
       </w:r>
     </w:p>
     <w:p>
       <w:r>
-        <w:t>Le RBA est utilisé pour minimiser la quantité de questions à répondre sur le MBTI.  En effet, lorsqu’un utilisateur a déjà répondu à quelques questions, le RBA peut deviner les réponses à d’autres questions et, dans certains cas, peut même trouver directement le résultat du MBTI.</w:t>
-      </w:r>
-      <w:r>
-        <w:t xml:space="preserve"> Dans la prochaine section, je présente les résultats liés à cette tâche.  Soit X l’ensemble de questions répondu par un utilisateur et soit Y l’ensemble de questions non répondu, incluant le résultat final. En utilisant un réseau bayésiens il est possible de trouver une ou plusieurs questions </w:t>
-      </w:r>
-      <w:r>
-        <w:t>parmi</w:t>
-      </w:r>
-      <w:r>
-        <w:t xml:space="preserve"> Y qui</w:t>
-      </w:r>
-      <w:r>
-        <w:t xml:space="preserve"> ont une très forte probabilité d’avoir une valeur donnée. En répétant ce processus récursivement, il est possible de compléter un sous-ensemble de Y. Toute question</w:t>
-      </w:r>
-      <w:r>
-        <w:t xml:space="preserve"> devinée</w:t>
-      </w:r>
-      <w:r>
-        <w:t xml:space="preserve"> n’a pas besoin d’être répondu </w:t>
-      </w:r>
-      <w:bookmarkStart w:id="0" w:name="_GoBack"/>
-      <w:bookmarkEnd w:id="0"/>
-      <w:r>
-        <w:t>par l’utilisateur.</w:t>
-      </w:r>
-    </w:p>
-    <w:p>
-      <w:r>
-        <w:lastRenderedPageBreak/>
-        <w:t xml:space="preserve">Il est aussi possible de minimiser le nombre de question à répondre avant même que l’utilisateur commence à remplir le questionnaire. Pour ce faire, il est possible d’analyser le ou les réseaux bayésiens pour identifier quelle variables n’ont aucun impact sur le résultat du test ou celle qui sont prédictible à l’aide d’autres variables. Cette tâche de minimisation n’est pas forcément facile ni approprié pour les réseaux bayésiens </w:t>
-      </w:r>
-      <w:r>
-        <w:t xml:space="preserve">à cause de la représentation des données </w:t>
-      </w:r>
-      <w:r>
-        <w:t>et n’ai donc pas abordé</w:t>
+        <w:t>La création d’un réseau bayésien n’est qu’une partie du problème posé pour ce projet, l’utilisation du réseau s’avère être une tâche complexe avec une multitude de possibilité. Dans mon cas, l</w:t>
+      </w:r>
+      <w:r>
+        <w:t>e RBA est utilisé pour minimiser la quantité de questions à répondre sur le MBTI.  En effet, lorsqu’un utilisateur a déjà répondu à quelques questions, le RBA peut deviner les réponses à d’autres questions et, dans certains cas, peut même trouver directement le résultat du MBTI.</w:t>
+      </w:r>
+      <w:r>
+        <w:t xml:space="preserve"> Dans la prochaine section, je présente </w:t>
+      </w:r>
+      <w:r>
+        <w:t>deux expériences</w:t>
+      </w:r>
+      <w:r>
+        <w:t xml:space="preserve"> lié</w:t>
       </w:r>
       <w:r>
         <w:t>e</w:t>
       </w:r>
       <w:r>
-        <w:t xml:space="preserve"> dans ce projet.</w:t>
-      </w:r>
-      <w:r>
-        <w:t xml:space="preserve"> </w:t>
+        <w:t>s à cette tâche</w:t>
+      </w:r>
+      <w:r>
+        <w:t xml:space="preserve">. </w:t>
       </w:r>
     </w:p>
     <w:p>
       <w:pPr>
         <w:pStyle w:val="Heading2"/>
+        <w:tabs>
+          <w:tab w:val="left" w:pos="8069"/>
+        </w:tabs>
       </w:pPr>
-      <w:r>
-        <w:t>Résultats</w:t>
-      </w:r>
+      <w:proofErr w:type="spellStart"/>
+      <w:r>
+        <w:lastRenderedPageBreak/>
+        <w:t>Experiences</w:t>
+      </w:r>
+      <w:proofErr w:type="spellEnd"/>
+      <w:r>
+        <w:tab/>
+      </w:r>
+    </w:p>
+    <w:p>
+      <w:r>
+        <w:t xml:space="preserve">Dans cette section, je présente deux expériences qui permettent d’évaluer les performances de mon RBA. Le but ultime de ce projet et de présenter une solution au problème de minimisation de questions, mais l’évaluation de cette solution doit être faite avec une tache différente. En effet,  un RBA peut être </w:t>
+      </w:r>
+      <w:r>
+        <w:t>utilisées</w:t>
+      </w:r>
+      <w:r>
+        <w:t xml:space="preserve"> de </w:t>
+      </w:r>
+      <w:r>
+        <w:t>maintes façons</w:t>
+      </w:r>
+      <w:r>
+        <w:t xml:space="preserve"> et les deux expériences présentées utilisent le même processus de construction pour le RBA mais divergent dans </w:t>
+      </w:r>
+      <w:r>
+        <w:t>leurs utilisations</w:t>
+      </w:r>
+      <w:r>
+        <w:t xml:space="preserve">. </w:t>
+      </w:r>
+    </w:p>
+    <w:p>
+      <w:r>
+        <w:t>La première expérience consiste à évaluer les performances du réseau bayésien à compléter les questions non répondu du MBTI. Les données sont divisées aléatoirement en deux sous-ensembles; les données d’entrainement et celle de teste. Le RBA est construit avec les données d’entrainement. Chaque vecteur de réponse du sous-ensemble de teste est aléatoirement modifié; une portion du vecteur est enlevé</w:t>
+      </w:r>
+      <w:r>
+        <w:t>e. Dans cette expérience, le RBA est utilisé pour deviner la valeur originale des données enlevées.</w:t>
+      </w:r>
+      <w:r>
+        <w:t xml:space="preserve"> Les résultats suivant sont présenté en </w:t>
+      </w:r>
+      <w:r>
+        <w:t>termes</w:t>
+      </w:r>
+      <w:r>
+        <w:t xml:space="preserve"> d</w:t>
+      </w:r>
+      <w:r>
+        <w:t>e précision, de couverture et du nombre moyen de question bien deviné par individu.</w:t>
+      </w:r>
+    </w:p>
+    <w:p>
+      <w:bookmarkStart w:id="0" w:name="_GoBack"/>
+      <w:bookmarkEnd w:id="0"/>
     </w:p>
     <w:p/>
+    <w:p>
+      <w:r>
+        <w:t>La seconde expérience consiste à calculer le nombre minimal de question</w:t>
+      </w:r>
+      <w:r>
+        <w:t>s</w:t>
+      </w:r>
+      <w:r>
+        <w:t xml:space="preserve"> nécessaire pour trouver le résultat du MBTI</w:t>
+      </w:r>
+      <w:r>
+        <w:t xml:space="preserve"> pour un individu</w:t>
+      </w:r>
+      <w:r>
+        <w:t xml:space="preserve">. </w:t>
+      </w:r>
+      <w:r>
+        <w:t xml:space="preserve">Comme pour l’expérience précédente, les données sont divisées aléatoirement et le RBA est construit de la même </w:t>
+      </w:r>
+      <w:r>
+        <w:t>façon</w:t>
+      </w:r>
+      <w:r>
+        <w:t>.</w:t>
+      </w:r>
+      <w:r>
+        <w:t xml:space="preserve"> </w:t>
+      </w:r>
+      <w:r>
+        <w:t xml:space="preserve">Pour chaque vecteur X dans les données d’entrainements, je calcule </w:t>
+      </w:r>
+      <w:proofErr w:type="spellStart"/>
+      <w:r>
+        <w:t>Prob</w:t>
+      </w:r>
+      <w:proofErr w:type="spellEnd"/>
+      <w:r>
+        <w:t>(</w:t>
+      </w:r>
+      <w:proofErr w:type="spellStart"/>
+      <w:r>
+        <w:t>X</w:t>
+      </w:r>
+      <w:r>
+        <w:t>|Ci</w:t>
+      </w:r>
+      <w:proofErr w:type="spellEnd"/>
+      <w:r>
+        <w:t>)</w:t>
+      </w:r>
+      <w:r>
+        <w:t xml:space="preserve"> où Ci représente la </w:t>
+      </w:r>
+    </w:p>
     <w:p/>
     <w:p>
       <w:pPr>

</xml_diff>

<commit_message>
Added and tested new minimalDimension controller, added more results in excel
</commit_message>
<xml_diff>
--- a/Explaination.docx
+++ b/Explaination.docx
@@ -359,12 +359,10 @@
           <w:tab w:val="left" w:pos="8069"/>
         </w:tabs>
       </w:pPr>
-      <w:proofErr w:type="spellStart"/>
       <w:r>
         <w:lastRenderedPageBreak/>
-        <w:t>Experiences</w:t>
-      </w:r>
-      <w:proofErr w:type="spellEnd"/>
+        <w:t>Expériences</w:t>
+      </w:r>
       <w:r>
         <w:tab/>
       </w:r>
@@ -397,7 +395,24 @@
         <w:t>La première expérience consiste à évaluer les performances du réseau bayésien à compléter les questions non répondu du MBTI. Les données sont divisées aléatoirement en deux sous-ensembles; les données d’entrainement et celle de teste. Le RBA est construit avec les données d’entrainement. Chaque vecteur de réponse du sous-ensemble de teste est aléatoirement modifié; une portion du vecteur est enlevé</w:t>
       </w:r>
       <w:r>
-        <w:t>e. Dans cette expérience, le RBA est utilisé pour deviner la valeur originale des données enlevées.</w:t>
+        <w:t>e</w:t>
+      </w:r>
+      <w:r>
+        <w:t>, cette portion est un paramètre appelé taux de mutation</w:t>
+      </w:r>
+      <w:r>
+        <w:t>. Dans cette expérience, le RBA est utilisé pour deviner la valeur originale des données enlevées.</w:t>
+      </w:r>
+      <w:r>
+        <w:t xml:space="preserve"> La tâche de prédiction est un succès si la confiance de celle-ci est au-dessus d’un certain nombre appelé « </w:t>
+      </w:r>
+      <w:proofErr w:type="spellStart"/>
+      <w:r>
+        <w:t>threshold</w:t>
+      </w:r>
+      <w:proofErr w:type="spellEnd"/>
+      <w:r>
+        <w:t xml:space="preserve"> ». </w:t>
       </w:r>
       <w:r>
         <w:t xml:space="preserve"> Les résultats suivant sont présenté en </w:t>
@@ -409,78 +424,254 @@
         <w:t xml:space="preserve"> d</w:t>
       </w:r>
       <w:r>
-        <w:t>e précision, de couverture et du nombre moyen de question bien deviné par individu.</w:t>
+        <w:t>e précision</w:t>
+      </w:r>
+      <w:r>
+        <w:t xml:space="preserve"> (« </w:t>
+      </w:r>
+      <w:proofErr w:type="spellStart"/>
+      <w:r>
+        <w:t>accuracy</w:t>
+      </w:r>
+      <w:proofErr w:type="spellEnd"/>
+      <w:r>
+        <w:t> »)</w:t>
+      </w:r>
+      <w:r>
+        <w:t>, de couverture</w:t>
+      </w:r>
+      <w:r>
+        <w:t xml:space="preserve"> (« </w:t>
+      </w:r>
+      <w:proofErr w:type="spellStart"/>
+      <w:r>
+        <w:t>coverage</w:t>
+      </w:r>
+      <w:proofErr w:type="spellEnd"/>
+      <w:r>
+        <w:t> »)</w:t>
+      </w:r>
+      <w:r>
+        <w:t xml:space="preserve"> et du nombre moyen de qu</w:t>
+      </w:r>
+      <w:r>
+        <w:t>estion bien deviné par individu (gain).</w:t>
+      </w:r>
+    </w:p>
+    <w:p>
+      <w:r>
+        <w:rPr>
+          <w:noProof/>
+          <w:lang w:eastAsia="fr-CA"/>
+        </w:rPr>
+        <w:drawing>
+          <wp:inline distT="0" distB="0" distL="0" distR="0" wp14:anchorId="2DBBC0CB" wp14:editId="2B209EB8">
+            <wp:extent cx="2907102" cy="2656936"/>
+            <wp:effectExtent l="0" t="0" r="26670" b="10160"/>
+            <wp:docPr id="1" name="Chart 1"/>
+            <wp:cNvGraphicFramePr/>
+            <a:graphic xmlns:a="http://schemas.openxmlformats.org/drawingml/2006/main">
+              <a:graphicData uri="http://schemas.openxmlformats.org/drawingml/2006/chart">
+                <c:chart xmlns:c="http://schemas.openxmlformats.org/drawingml/2006/chart" xmlns:r="http://schemas.openxmlformats.org/officeDocument/2006/relationships" r:id="rId5"/>
+              </a:graphicData>
+            </a:graphic>
+          </wp:inline>
+        </w:drawing>
+      </w:r>
+      <w:r>
+        <w:rPr>
+          <w:noProof/>
+          <w:lang w:eastAsia="fr-CA"/>
+        </w:rPr>
+        <w:drawing>
+          <wp:inline distT="0" distB="0" distL="0" distR="0" wp14:anchorId="6E27343B" wp14:editId="6641DAF7">
+            <wp:extent cx="2915728" cy="2648310"/>
+            <wp:effectExtent l="0" t="0" r="18415" b="19050"/>
+            <wp:docPr id="3" name="Chart 3"/>
+            <wp:cNvGraphicFramePr/>
+            <a:graphic xmlns:a="http://schemas.openxmlformats.org/drawingml/2006/main">
+              <a:graphicData uri="http://schemas.openxmlformats.org/drawingml/2006/chart">
+                <c:chart xmlns:c="http://schemas.openxmlformats.org/drawingml/2006/chart" xmlns:r="http://schemas.openxmlformats.org/officeDocument/2006/relationships" r:id="rId6"/>
+              </a:graphicData>
+            </a:graphic>
+          </wp:inline>
+        </w:drawing>
+      </w:r>
+    </w:p>
+    <w:p>
+      <w:r>
+        <w:t>Les deux tableaux précédents montrent l’influence du taux de mutation et du « </w:t>
+      </w:r>
+      <w:proofErr w:type="spellStart"/>
+      <w:r>
+        <w:t>threshold</w:t>
+      </w:r>
+      <w:proofErr w:type="spellEnd"/>
+      <w:r>
+        <w:t> » de confiance sur les mesures de performances décrites.  On peut constater que dans le meilleur des cas, le système est capable de deviner 70% des questions avec une précision de 90% et plus et ce sur plus de 90% des données de teste.</w:t>
+      </w:r>
+    </w:p>
+    <w:p>
+      <w:r>
+        <w:t>La seconde expérience consiste à calculer le nombre minimal de question</w:t>
+      </w:r>
+      <w:r>
+        <w:t>s</w:t>
+      </w:r>
+      <w:r>
+        <w:t xml:space="preserve"> nécessaire pour trouver le résultat du MBTI</w:t>
+      </w:r>
+      <w:r>
+        <w:t xml:space="preserve"> pour un individu</w:t>
+      </w:r>
+      <w:r>
+        <w:t xml:space="preserve">. </w:t>
+      </w:r>
+      <w:r>
+        <w:t xml:space="preserve">Comme pour l’expérience précédente, les données sont divisées aléatoirement et le RBA est construit de la même </w:t>
+      </w:r>
+      <w:r>
+        <w:t>façon</w:t>
+      </w:r>
+      <w:r>
+        <w:t>.</w:t>
+      </w:r>
+      <w:r>
+        <w:t xml:space="preserve"> Pour ce faire, il suffit de prendre un vecteur des données de teste et d’enlever une question à la fois tout en gardant une haute confiance du résultat.</w:t>
+      </w:r>
+      <w:r>
+        <w:t xml:space="preserve"> Il s’agit donc d’un problème de minimisation où on commence avec un vecteur avec le nombre maximal de dimensions et on va essayer d’enlever le plus possible de dimension sans affecter le score total du </w:t>
+      </w:r>
+      <w:r>
+        <w:lastRenderedPageBreak/>
+        <w:t>vecteur.</w:t>
+      </w:r>
+      <w:r>
+        <w:t xml:space="preserve"> Le nombre </w:t>
+      </w:r>
+      <w:r>
+        <w:t>de</w:t>
+      </w:r>
+      <w:r>
+        <w:t xml:space="preserve"> questions enlevées est la mesure principale de performance</w:t>
+      </w:r>
+      <w:r>
+        <w:t xml:space="preserve"> (gain), la perte </w:t>
+      </w:r>
+      <w:proofErr w:type="spellStart"/>
+      <w:r>
+        <w:t>moyene</w:t>
+      </w:r>
+      <w:proofErr w:type="spellEnd"/>
+      <w:r>
+        <w:t xml:space="preserve"> de confiance dans le résultat et la couverture de l’approche sont aussi considérée</w:t>
+      </w:r>
+      <w:r>
+        <w:t>.</w:t>
+      </w:r>
+      <w:r>
+        <w:t xml:space="preserve"> </w:t>
+      </w:r>
+    </w:p>
+    <w:p>
+      <w:r>
+        <w:rPr>
+          <w:noProof/>
+          <w:lang w:eastAsia="fr-CA"/>
+        </w:rPr>
+        <w:drawing>
+          <wp:inline distT="0" distB="0" distL="0" distR="0" wp14:anchorId="37808F79" wp14:editId="621E0DAC">
+            <wp:extent cx="1880558" cy="2743200"/>
+            <wp:effectExtent l="0" t="0" r="24765" b="19050"/>
+            <wp:docPr id="6" name="Chart 6"/>
+            <wp:cNvGraphicFramePr/>
+            <a:graphic xmlns:a="http://schemas.openxmlformats.org/drawingml/2006/main">
+              <a:graphicData uri="http://schemas.openxmlformats.org/drawingml/2006/chart">
+                <c:chart xmlns:c="http://schemas.openxmlformats.org/drawingml/2006/chart" xmlns:r="http://schemas.openxmlformats.org/officeDocument/2006/relationships" r:id="rId7"/>
+              </a:graphicData>
+            </a:graphic>
+          </wp:inline>
+        </w:drawing>
+      </w:r>
+      <w:r>
+        <w:rPr>
+          <w:noProof/>
+          <w:lang w:eastAsia="fr-CA"/>
+        </w:rPr>
+        <w:drawing>
+          <wp:inline distT="0" distB="0" distL="0" distR="0" wp14:anchorId="61DB728C" wp14:editId="22B6186F">
+            <wp:extent cx="1880558" cy="2743200"/>
+            <wp:effectExtent l="0" t="0" r="24765" b="19050"/>
+            <wp:docPr id="7" name="Chart 7"/>
+            <wp:cNvGraphicFramePr/>
+            <a:graphic xmlns:a="http://schemas.openxmlformats.org/drawingml/2006/main">
+              <a:graphicData uri="http://schemas.openxmlformats.org/drawingml/2006/chart">
+                <c:chart xmlns:c="http://schemas.openxmlformats.org/drawingml/2006/chart" xmlns:r="http://schemas.openxmlformats.org/officeDocument/2006/relationships" r:id="rId8"/>
+              </a:graphicData>
+            </a:graphic>
+          </wp:inline>
+        </w:drawing>
+      </w:r>
+      <w:r>
+        <w:rPr>
+          <w:noProof/>
+          <w:lang w:eastAsia="fr-CA"/>
+        </w:rPr>
+        <w:drawing>
+          <wp:inline distT="0" distB="0" distL="0" distR="0" wp14:anchorId="061B7C90" wp14:editId="296B657C">
+            <wp:extent cx="1880558" cy="2743200"/>
+            <wp:effectExtent l="0" t="0" r="24765" b="19050"/>
+            <wp:docPr id="8" name="Chart 8"/>
+            <wp:cNvGraphicFramePr/>
+            <a:graphic xmlns:a="http://schemas.openxmlformats.org/drawingml/2006/main">
+              <a:graphicData uri="http://schemas.openxmlformats.org/drawingml/2006/chart">
+                <c:chart xmlns:c="http://schemas.openxmlformats.org/drawingml/2006/chart" xmlns:r="http://schemas.openxmlformats.org/officeDocument/2006/relationships" r:id="rId9"/>
+              </a:graphicData>
+            </a:graphic>
+          </wp:inline>
+        </w:drawing>
+      </w:r>
+    </w:p>
+    <w:p>
+      <w:r>
+        <w:t>Les trois tableaux précédents présentent les résultats pour trois des quatre types du MBTI. Pour chacune des verticales, le RBA est entraîné avec seulement les questions propres à cette verticale. On peut voir que la perte moyenne est minimale (</w:t>
+      </w:r>
+      <w:r>
+        <w:t>&lt; 0.</w:t>
+      </w:r>
+      <w:r>
+        <w:t>1%)</w:t>
+      </w:r>
+      <w:r>
+        <w:t>, que la couverture est relativement basse (ent</w:t>
+      </w:r>
+      <w:r>
+        <w:t>re 34% et 50%) mais que le gain</w:t>
+      </w:r>
+      <w:r>
+        <w:t xml:space="preserve"> est très haut (&gt;88%). </w:t>
+      </w:r>
+      <w:r>
+        <w:t>Cela signifie que pour un individu aléatoire il y a de 30% à 50% de probabilité qu’on puisse deviner son type sans 88% et plus de questions</w:t>
+      </w:r>
+      <w:r>
+        <w:t>. D</w:t>
+      </w:r>
+      <w:r>
+        <w:t>onc avec seulement</w:t>
+      </w:r>
+      <w:r>
+        <w:t xml:space="preserve"> 12% des questions et moins il est possible de deviner le type du MBTI d’une personne.</w:t>
+      </w:r>
+      <w:r>
+        <w:t xml:space="preserve"> Le fait que la couverture de cette approche est basse est un problème qui peut être réglé en ajustant la création du RBA et en réduisant la confiance minimale requise lors de l’expérience.</w:t>
       </w:r>
     </w:p>
     <w:p>
       <w:bookmarkStart w:id="0" w:name="_GoBack"/>
       <w:bookmarkEnd w:id="0"/>
-    </w:p>
-    <w:p/>
-    <w:p>
-      <w:r>
-        <w:t>La seconde expérience consiste à calculer le nombre minimal de question</w:t>
-      </w:r>
-      <w:r>
-        <w:t>s</w:t>
-      </w:r>
-      <w:r>
-        <w:t xml:space="preserve"> nécessaire pour trouver le résultat du MBTI</w:t>
-      </w:r>
-      <w:r>
-        <w:t xml:space="preserve"> pour un individu</w:t>
-      </w:r>
-      <w:r>
-        <w:t xml:space="preserve">. </w:t>
-      </w:r>
-      <w:r>
-        <w:t xml:space="preserve">Comme pour l’expérience précédente, les données sont divisées aléatoirement et le RBA est construit de la même </w:t>
-      </w:r>
-      <w:r>
-        <w:t>façon</w:t>
-      </w:r>
-      <w:r>
-        <w:t>.</w:t>
-      </w:r>
       <w:r>
         <w:t xml:space="preserve"> </w:t>
-      </w:r>
-      <w:r>
-        <w:t xml:space="preserve">Pour chaque vecteur X dans les données d’entrainements, je calcule </w:t>
-      </w:r>
-      <w:proofErr w:type="spellStart"/>
-      <w:r>
-        <w:t>Prob</w:t>
-      </w:r>
-      <w:proofErr w:type="spellEnd"/>
-      <w:r>
-        <w:t>(</w:t>
-      </w:r>
-      <w:proofErr w:type="spellStart"/>
-      <w:r>
-        <w:t>X</w:t>
-      </w:r>
-      <w:r>
-        <w:t>|Ci</w:t>
-      </w:r>
-      <w:proofErr w:type="spellEnd"/>
-      <w:r>
-        <w:t>)</w:t>
-      </w:r>
-      <w:r>
-        <w:t xml:space="preserve"> où Ci représente la </w:t>
-      </w:r>
-    </w:p>
-    <w:p/>
-    <w:p>
-      <w:pPr>
-        <w:pStyle w:val="Heading2"/>
-      </w:pPr>
-      <w:r>
-        <w:t>Références</w:t>
-      </w:r>
-      <w:r>
-        <w:tab/>
       </w:r>
     </w:p>
     <w:sectPr>
@@ -745,6 +936,36 @@
       </w:tblCellMar>
     </w:tblPr>
   </w:style>
+  <w:style w:type="paragraph" w:styleId="BalloonText">
+    <w:name w:val="Balloon Text"/>
+    <w:basedOn w:val="Normal"/>
+    <w:link w:val="BalloonTextChar"/>
+    <w:uiPriority w:val="99"/>
+    <w:semiHidden/>
+    <w:unhideWhenUsed/>
+    <w:rsid w:val="00B20105"/>
+    <w:pPr>
+      <w:spacing w:after="0" w:line="240" w:lineRule="auto"/>
+    </w:pPr>
+    <w:rPr>
+      <w:rFonts w:ascii="Tahoma" w:hAnsi="Tahoma" w:cs="Tahoma"/>
+      <w:sz w:val="16"/>
+      <w:szCs w:val="16"/>
+    </w:rPr>
+  </w:style>
+  <w:style w:type="character" w:customStyle="1" w:styleId="BalloonTextChar">
+    <w:name w:val="Balloon Text Char"/>
+    <w:basedOn w:val="DefaultParagraphFont"/>
+    <w:link w:val="BalloonText"/>
+    <w:uiPriority w:val="99"/>
+    <w:semiHidden/>
+    <w:rsid w:val="00B20105"/>
+    <w:rPr>
+      <w:rFonts w:ascii="Tahoma" w:hAnsi="Tahoma" w:cs="Tahoma"/>
+      <w:sz w:val="16"/>
+      <w:szCs w:val="16"/>
+    </w:rPr>
+  </w:style>
 </w:styles>
 </file>
 
@@ -1000,7 +1221,1257 @@
       </w:tblCellMar>
     </w:tblPr>
   </w:style>
+  <w:style w:type="paragraph" w:styleId="BalloonText">
+    <w:name w:val="Balloon Text"/>
+    <w:basedOn w:val="Normal"/>
+    <w:link w:val="BalloonTextChar"/>
+    <w:uiPriority w:val="99"/>
+    <w:semiHidden/>
+    <w:unhideWhenUsed/>
+    <w:rsid w:val="00B20105"/>
+    <w:pPr>
+      <w:spacing w:after="0" w:line="240" w:lineRule="auto"/>
+    </w:pPr>
+    <w:rPr>
+      <w:rFonts w:ascii="Tahoma" w:hAnsi="Tahoma" w:cs="Tahoma"/>
+      <w:sz w:val="16"/>
+      <w:szCs w:val="16"/>
+    </w:rPr>
+  </w:style>
+  <w:style w:type="character" w:customStyle="1" w:styleId="BalloonTextChar">
+    <w:name w:val="Balloon Text Char"/>
+    <w:basedOn w:val="DefaultParagraphFont"/>
+    <w:link w:val="BalloonText"/>
+    <w:uiPriority w:val="99"/>
+    <w:semiHidden/>
+    <w:rsid w:val="00B20105"/>
+    <w:rPr>
+      <w:rFonts w:ascii="Tahoma" w:hAnsi="Tahoma" w:cs="Tahoma"/>
+      <w:sz w:val="16"/>
+      <w:szCs w:val="16"/>
+    </w:rPr>
+  </w:style>
 </w:styles>
+</file>
+
+<file path=word/charts/chart1.xml><?xml version="1.0" encoding="utf-8"?>
+<c:chartSpace xmlns:c="http://schemas.openxmlformats.org/drawingml/2006/chart" xmlns:a="http://schemas.openxmlformats.org/drawingml/2006/main" xmlns:r="http://schemas.openxmlformats.org/officeDocument/2006/relationships">
+  <c:date1904 val="0"/>
+  <c:lang val="fr-CA"/>
+  <c:roundedCorners val="0"/>
+  <mc:AlternateContent xmlns:mc="http://schemas.openxmlformats.org/markup-compatibility/2006">
+    <mc:Choice xmlns:c14="http://schemas.microsoft.com/office/drawing/2007/8/2/chart" Requires="c14">
+      <c14:style val="102"/>
+    </mc:Choice>
+    <mc:Fallback>
+      <c:style val="2"/>
+    </mc:Fallback>
+  </mc:AlternateContent>
+  <c:chart>
+    <c:title>
+      <c:tx>
+        <c:rich>
+          <a:bodyPr/>
+          <a:lstStyle/>
+          <a:p>
+            <a:pPr>
+              <a:defRPr/>
+            </a:pPr>
+            <a:r>
+              <a:rPr lang="fr-CA"/>
+              <a:t>Taux</a:t>
+            </a:r>
+            <a:r>
+              <a:rPr lang="fr-CA" baseline="0"/>
+              <a:t> de mutation</a:t>
+            </a:r>
+            <a:endParaRPr lang="fr-CA"/>
+          </a:p>
+        </c:rich>
+      </c:tx>
+      <c:overlay val="0"/>
+    </c:title>
+    <c:autoTitleDeleted val="0"/>
+    <c:plotArea>
+      <c:layout>
+        <c:manualLayout>
+          <c:layoutTarget val="inner"/>
+          <c:xMode val="edge"/>
+          <c:yMode val="edge"/>
+          <c:x val="8.4557961504811902E-2"/>
+          <c:y val="0.15313684747739867"/>
+          <c:w val="0.90288582677165352"/>
+          <c:h val="0.52623031496062989"/>
+        </c:manualLayout>
+      </c:layout>
+      <c:lineChart>
+        <c:grouping val="standard"/>
+        <c:varyColors val="0"/>
+        <c:ser>
+          <c:idx val="1"/>
+          <c:order val="0"/>
+          <c:tx>
+            <c:strRef>
+              <c:f>'Result01-Mutation'!$A$5</c:f>
+              <c:strCache>
+                <c:ptCount val="1"/>
+                <c:pt idx="0">
+                  <c:v>Coverage (%)</c:v>
+                </c:pt>
+              </c:strCache>
+            </c:strRef>
+          </c:tx>
+          <c:marker>
+            <c:symbol val="none"/>
+          </c:marker>
+          <c:cat>
+            <c:numRef>
+              <c:f>'Result01-Mutation'!$B$4:$J$4</c:f>
+              <c:numCache>
+                <c:formatCode>General</c:formatCode>
+                <c:ptCount val="9"/>
+                <c:pt idx="0">
+                  <c:v>0.1</c:v>
+                </c:pt>
+                <c:pt idx="1">
+                  <c:v>0.2</c:v>
+                </c:pt>
+                <c:pt idx="2">
+                  <c:v>0.3</c:v>
+                </c:pt>
+                <c:pt idx="3">
+                  <c:v>0.4</c:v>
+                </c:pt>
+                <c:pt idx="4">
+                  <c:v>0.5</c:v>
+                </c:pt>
+                <c:pt idx="5">
+                  <c:v>0.6</c:v>
+                </c:pt>
+                <c:pt idx="6">
+                  <c:v>0.7</c:v>
+                </c:pt>
+                <c:pt idx="7">
+                  <c:v>0.8</c:v>
+                </c:pt>
+                <c:pt idx="8">
+                  <c:v>0.9</c:v>
+                </c:pt>
+              </c:numCache>
+            </c:numRef>
+          </c:cat>
+          <c:val>
+            <c:numRef>
+              <c:f>'Result01-Mutation'!$B$5:$J$5</c:f>
+              <c:numCache>
+                <c:formatCode>General</c:formatCode>
+                <c:ptCount val="9"/>
+                <c:pt idx="0">
+                  <c:v>0.91899852724594899</c:v>
+                </c:pt>
+                <c:pt idx="1">
+                  <c:v>0.88217967599410896</c:v>
+                </c:pt>
+                <c:pt idx="2">
+                  <c:v>0.89052528227785899</c:v>
+                </c:pt>
+                <c:pt idx="3">
+                  <c:v>0.90188410949164499</c:v>
+                </c:pt>
+                <c:pt idx="4">
+                  <c:v>0.90521191294387104</c:v>
+                </c:pt>
+                <c:pt idx="5">
+                  <c:v>0.87461040517861399</c:v>
+                </c:pt>
+                <c:pt idx="6">
+                  <c:v>0.91206791995148495</c:v>
+                </c:pt>
+                <c:pt idx="7">
+                  <c:v>0.891397084962673</c:v>
+                </c:pt>
+                <c:pt idx="8">
+                  <c:v>0.86375892149087996</c:v>
+                </c:pt>
+              </c:numCache>
+            </c:numRef>
+          </c:val>
+          <c:smooth val="0"/>
+        </c:ser>
+        <c:ser>
+          <c:idx val="2"/>
+          <c:order val="1"/>
+          <c:tx>
+            <c:strRef>
+              <c:f>'Result01-Mutation'!$A$6</c:f>
+              <c:strCache>
+                <c:ptCount val="1"/>
+                <c:pt idx="0">
+                  <c:v>Accuracy (%)</c:v>
+                </c:pt>
+              </c:strCache>
+            </c:strRef>
+          </c:tx>
+          <c:marker>
+            <c:symbol val="none"/>
+          </c:marker>
+          <c:cat>
+            <c:numRef>
+              <c:f>'Result01-Mutation'!$B$4:$J$4</c:f>
+              <c:numCache>
+                <c:formatCode>General</c:formatCode>
+                <c:ptCount val="9"/>
+                <c:pt idx="0">
+                  <c:v>0.1</c:v>
+                </c:pt>
+                <c:pt idx="1">
+                  <c:v>0.2</c:v>
+                </c:pt>
+                <c:pt idx="2">
+                  <c:v>0.3</c:v>
+                </c:pt>
+                <c:pt idx="3">
+                  <c:v>0.4</c:v>
+                </c:pt>
+                <c:pt idx="4">
+                  <c:v>0.5</c:v>
+                </c:pt>
+                <c:pt idx="5">
+                  <c:v>0.6</c:v>
+                </c:pt>
+                <c:pt idx="6">
+                  <c:v>0.7</c:v>
+                </c:pt>
+                <c:pt idx="7">
+                  <c:v>0.8</c:v>
+                </c:pt>
+                <c:pt idx="8">
+                  <c:v>0.9</c:v>
+                </c:pt>
+              </c:numCache>
+            </c:numRef>
+          </c:cat>
+          <c:val>
+            <c:numRef>
+              <c:f>'Result01-Mutation'!$B$6:$J$6</c:f>
+              <c:numCache>
+                <c:formatCode>General</c:formatCode>
+                <c:ptCount val="9"/>
+                <c:pt idx="0">
+                  <c:v>0.92307692307692302</c:v>
+                </c:pt>
+                <c:pt idx="1">
+                  <c:v>0.90901502504173604</c:v>
+                </c:pt>
+                <c:pt idx="2">
+                  <c:v>0.91786108048511506</c:v>
+                </c:pt>
+                <c:pt idx="3">
+                  <c:v>0.90973590855340902</c:v>
+                </c:pt>
+                <c:pt idx="4">
+                  <c:v>0.90762416956659198</c:v>
+                </c:pt>
+                <c:pt idx="5">
+                  <c:v>0.91502192982456099</c:v>
+                </c:pt>
+                <c:pt idx="6">
+                  <c:v>0.90580673758865204</c:v>
+                </c:pt>
+                <c:pt idx="7">
+                  <c:v>0.91226321036889302</c:v>
+                </c:pt>
+                <c:pt idx="8">
+                  <c:v>0.91535071612192398</c:v>
+                </c:pt>
+              </c:numCache>
+            </c:numRef>
+          </c:val>
+          <c:smooth val="0"/>
+        </c:ser>
+        <c:ser>
+          <c:idx val="3"/>
+          <c:order val="2"/>
+          <c:tx>
+            <c:strRef>
+              <c:f>'Result01-Mutation'!$A$7</c:f>
+              <c:strCache>
+                <c:ptCount val="1"/>
+                <c:pt idx="0">
+                  <c:v>Avg gain (%)</c:v>
+                </c:pt>
+              </c:strCache>
+            </c:strRef>
+          </c:tx>
+          <c:marker>
+            <c:symbol val="none"/>
+          </c:marker>
+          <c:cat>
+            <c:numRef>
+              <c:f>'Result01-Mutation'!$B$4:$J$4</c:f>
+              <c:numCache>
+                <c:formatCode>General</c:formatCode>
+                <c:ptCount val="9"/>
+                <c:pt idx="0">
+                  <c:v>0.1</c:v>
+                </c:pt>
+                <c:pt idx="1">
+                  <c:v>0.2</c:v>
+                </c:pt>
+                <c:pt idx="2">
+                  <c:v>0.3</c:v>
+                </c:pt>
+                <c:pt idx="3">
+                  <c:v>0.4</c:v>
+                </c:pt>
+                <c:pt idx="4">
+                  <c:v>0.5</c:v>
+                </c:pt>
+                <c:pt idx="5">
+                  <c:v>0.6</c:v>
+                </c:pt>
+                <c:pt idx="6">
+                  <c:v>0.7</c:v>
+                </c:pt>
+                <c:pt idx="7">
+                  <c:v>0.8</c:v>
+                </c:pt>
+                <c:pt idx="8">
+                  <c:v>0.9</c:v>
+                </c:pt>
+              </c:numCache>
+            </c:numRef>
+          </c:cat>
+          <c:val>
+            <c:numRef>
+              <c:f>'Result01-Mutation'!$B$7:$J$7</c:f>
+              <c:numCache>
+                <c:formatCode>General</c:formatCode>
+                <c:ptCount val="9"/>
+                <c:pt idx="0">
+                  <c:v>8.1344442875300002E-2</c:v>
+                </c:pt>
+                <c:pt idx="1">
+                  <c:v>0.1537918373111137</c:v>
+                </c:pt>
+                <c:pt idx="2">
+                  <c:v>0.23513628018641372</c:v>
+                </c:pt>
+                <c:pt idx="3">
+                  <c:v>0.32594266346561096</c:v>
+                </c:pt>
+                <c:pt idx="4">
+                  <c:v>0.40516876147436715</c:v>
+                </c:pt>
+                <c:pt idx="5">
+                  <c:v>0.47140234430165212</c:v>
+                </c:pt>
+                <c:pt idx="6">
+                  <c:v>0.57717836463776295</c:v>
+                </c:pt>
+                <c:pt idx="7">
+                  <c:v>0.64609518429600266</c:v>
+                </c:pt>
+                <c:pt idx="8">
+                  <c:v>0.7039966106482124</c:v>
+                </c:pt>
+              </c:numCache>
+            </c:numRef>
+          </c:val>
+          <c:smooth val="0"/>
+        </c:ser>
+        <c:dLbls>
+          <c:showLegendKey val="0"/>
+          <c:showVal val="0"/>
+          <c:showCatName val="0"/>
+          <c:showSerName val="0"/>
+          <c:showPercent val="0"/>
+          <c:showBubbleSize val="0"/>
+        </c:dLbls>
+        <c:marker val="1"/>
+        <c:smooth val="0"/>
+        <c:axId val="50315264"/>
+        <c:axId val="50317952"/>
+      </c:lineChart>
+      <c:catAx>
+        <c:axId val="50315264"/>
+        <c:scaling>
+          <c:orientation val="minMax"/>
+        </c:scaling>
+        <c:delete val="0"/>
+        <c:axPos val="b"/>
+        <c:numFmt formatCode="General" sourceLinked="1"/>
+        <c:majorTickMark val="out"/>
+        <c:minorTickMark val="none"/>
+        <c:tickLblPos val="nextTo"/>
+        <c:crossAx val="50317952"/>
+        <c:crosses val="autoZero"/>
+        <c:auto val="1"/>
+        <c:lblAlgn val="ctr"/>
+        <c:lblOffset val="100"/>
+        <c:noMultiLvlLbl val="0"/>
+      </c:catAx>
+      <c:valAx>
+        <c:axId val="50317952"/>
+        <c:scaling>
+          <c:orientation val="minMax"/>
+        </c:scaling>
+        <c:delete val="0"/>
+        <c:axPos val="l"/>
+        <c:majorGridlines/>
+        <c:numFmt formatCode="General" sourceLinked="1"/>
+        <c:majorTickMark val="out"/>
+        <c:minorTickMark val="none"/>
+        <c:tickLblPos val="nextTo"/>
+        <c:crossAx val="50315264"/>
+        <c:crosses val="autoZero"/>
+        <c:crossBetween val="between"/>
+      </c:valAx>
+    </c:plotArea>
+    <c:legend>
+      <c:legendPos val="r"/>
+      <c:layout>
+        <c:manualLayout>
+          <c:xMode val="edge"/>
+          <c:yMode val="edge"/>
+          <c:x val="2.0489477149408547E-2"/>
+          <c:y val="0.79350920642567857"/>
+          <c:w val="0.97822382293956378"/>
+          <c:h val="0.19255324791718109"/>
+        </c:manualLayout>
+      </c:layout>
+      <c:overlay val="0"/>
+    </c:legend>
+    <c:plotVisOnly val="1"/>
+    <c:dispBlanksAs val="gap"/>
+    <c:showDLblsOverMax val="0"/>
+  </c:chart>
+  <c:externalData r:id="rId1">
+    <c:autoUpdate val="0"/>
+  </c:externalData>
+</c:chartSpace>
+</file>
+
+<file path=word/charts/chart2.xml><?xml version="1.0" encoding="utf-8"?>
+<c:chartSpace xmlns:c="http://schemas.openxmlformats.org/drawingml/2006/chart" xmlns:a="http://schemas.openxmlformats.org/drawingml/2006/main" xmlns:r="http://schemas.openxmlformats.org/officeDocument/2006/relationships">
+  <c:date1904 val="0"/>
+  <c:lang val="fr-CA"/>
+  <c:roundedCorners val="0"/>
+  <mc:AlternateContent xmlns:mc="http://schemas.openxmlformats.org/markup-compatibility/2006">
+    <mc:Choice xmlns:c14="http://schemas.microsoft.com/office/drawing/2007/8/2/chart" Requires="c14">
+      <c14:style val="102"/>
+    </mc:Choice>
+    <mc:Fallback>
+      <c:style val="2"/>
+    </mc:Fallback>
+  </mc:AlternateContent>
+  <c:chart>
+    <c:title>
+      <c:tx>
+        <c:rich>
+          <a:bodyPr/>
+          <a:lstStyle/>
+          <a:p>
+            <a:pPr>
+              <a:defRPr/>
+            </a:pPr>
+            <a:r>
+              <a:rPr lang="fr-CA"/>
+              <a:t>Threshold</a:t>
+            </a:r>
+          </a:p>
+        </c:rich>
+      </c:tx>
+      <c:overlay val="0"/>
+    </c:title>
+    <c:autoTitleDeleted val="0"/>
+    <c:plotArea>
+      <c:layout>
+        <c:manualLayout>
+          <c:layoutTarget val="inner"/>
+          <c:xMode val="edge"/>
+          <c:yMode val="edge"/>
+          <c:x val="8.4557961504811902E-2"/>
+          <c:y val="0.15313684747739867"/>
+          <c:w val="0.90288582677165352"/>
+          <c:h val="0.52623031496062989"/>
+        </c:manualLayout>
+      </c:layout>
+      <c:lineChart>
+        <c:grouping val="standard"/>
+        <c:varyColors val="0"/>
+        <c:ser>
+          <c:idx val="1"/>
+          <c:order val="0"/>
+          <c:tx>
+            <c:strRef>
+              <c:f>'Result01-Mutation'!$A$14</c:f>
+              <c:strCache>
+                <c:ptCount val="1"/>
+                <c:pt idx="0">
+                  <c:v>Coverage (%)</c:v>
+                </c:pt>
+              </c:strCache>
+            </c:strRef>
+          </c:tx>
+          <c:marker>
+            <c:symbol val="none"/>
+          </c:marker>
+          <c:cat>
+            <c:numRef>
+              <c:f>'Result01-Mutation'!$B$13:$J$13</c:f>
+              <c:numCache>
+                <c:formatCode>General</c:formatCode>
+                <c:ptCount val="9"/>
+                <c:pt idx="0">
+                  <c:v>0.55000000000000004</c:v>
+                </c:pt>
+                <c:pt idx="1">
+                  <c:v>0.6</c:v>
+                </c:pt>
+                <c:pt idx="2">
+                  <c:v>0.65</c:v>
+                </c:pt>
+                <c:pt idx="3">
+                  <c:v>0.7</c:v>
+                </c:pt>
+                <c:pt idx="4">
+                  <c:v>0.75</c:v>
+                </c:pt>
+                <c:pt idx="5">
+                  <c:v>0.8</c:v>
+                </c:pt>
+                <c:pt idx="6">
+                  <c:v>0.85</c:v>
+                </c:pt>
+                <c:pt idx="7">
+                  <c:v>0.9</c:v>
+                </c:pt>
+                <c:pt idx="8">
+                  <c:v>0.99</c:v>
+                </c:pt>
+              </c:numCache>
+            </c:numRef>
+          </c:cat>
+          <c:val>
+            <c:numRef>
+              <c:f>'Result01-Mutation'!$B$14:$J$14</c:f>
+              <c:numCache>
+                <c:formatCode>General</c:formatCode>
+                <c:ptCount val="9"/>
+                <c:pt idx="0">
+                  <c:v>0.97013864201919597</c:v>
+                </c:pt>
+                <c:pt idx="1">
+                  <c:v>0.92979025950941996</c:v>
+                </c:pt>
+                <c:pt idx="2">
+                  <c:v>0.92250266619267596</c:v>
+                </c:pt>
+                <c:pt idx="3">
+                  <c:v>0.905794525417703</c:v>
+                </c:pt>
+                <c:pt idx="4">
+                  <c:v>0.85762531105581197</c:v>
+                </c:pt>
+                <c:pt idx="5">
+                  <c:v>0.79683611802346199</c:v>
+                </c:pt>
+                <c:pt idx="6">
+                  <c:v>0.782616423746889</c:v>
+                </c:pt>
+                <c:pt idx="7">
+                  <c:v>0.74546747244934197</c:v>
+                </c:pt>
+                <c:pt idx="8">
+                  <c:v>0.65854959118378897</c:v>
+                </c:pt>
+              </c:numCache>
+            </c:numRef>
+          </c:val>
+          <c:smooth val="0"/>
+        </c:ser>
+        <c:ser>
+          <c:idx val="2"/>
+          <c:order val="1"/>
+          <c:tx>
+            <c:strRef>
+              <c:f>'Result01-Mutation'!$A$15</c:f>
+              <c:strCache>
+                <c:ptCount val="1"/>
+                <c:pt idx="0">
+                  <c:v>Accuracy (%)</c:v>
+                </c:pt>
+              </c:strCache>
+            </c:strRef>
+          </c:tx>
+          <c:marker>
+            <c:symbol val="none"/>
+          </c:marker>
+          <c:cat>
+            <c:numRef>
+              <c:f>'Result01-Mutation'!$B$13:$J$13</c:f>
+              <c:numCache>
+                <c:formatCode>General</c:formatCode>
+                <c:ptCount val="9"/>
+                <c:pt idx="0">
+                  <c:v>0.55000000000000004</c:v>
+                </c:pt>
+                <c:pt idx="1">
+                  <c:v>0.6</c:v>
+                </c:pt>
+                <c:pt idx="2">
+                  <c:v>0.65</c:v>
+                </c:pt>
+                <c:pt idx="3">
+                  <c:v>0.7</c:v>
+                </c:pt>
+                <c:pt idx="4">
+                  <c:v>0.75</c:v>
+                </c:pt>
+                <c:pt idx="5">
+                  <c:v>0.8</c:v>
+                </c:pt>
+                <c:pt idx="6">
+                  <c:v>0.85</c:v>
+                </c:pt>
+                <c:pt idx="7">
+                  <c:v>0.9</c:v>
+                </c:pt>
+                <c:pt idx="8">
+                  <c:v>0.99</c:v>
+                </c:pt>
+              </c:numCache>
+            </c:numRef>
+          </c:cat>
+          <c:val>
+            <c:numRef>
+              <c:f>'Result01-Mutation'!$B$15:$J$15</c:f>
+              <c:numCache>
+                <c:formatCode>General</c:formatCode>
+                <c:ptCount val="9"/>
+                <c:pt idx="0">
+                  <c:v>0.88530597288384005</c:v>
+                </c:pt>
+                <c:pt idx="1">
+                  <c:v>0.899254444656853</c:v>
+                </c:pt>
+                <c:pt idx="2">
+                  <c:v>0.90712909441233103</c:v>
+                </c:pt>
+                <c:pt idx="3">
+                  <c:v>0.91875981161695397</c:v>
+                </c:pt>
+                <c:pt idx="4">
+                  <c:v>0.92</c:v>
+                </c:pt>
+                <c:pt idx="5">
+                  <c:v>0.94601829132277404</c:v>
+                </c:pt>
+                <c:pt idx="6">
+                  <c:v>0.95458323870088502</c:v>
+                </c:pt>
+                <c:pt idx="7">
+                  <c:v>0.96614210777300902</c:v>
+                </c:pt>
+                <c:pt idx="8">
+                  <c:v>0.99919028340080895</c:v>
+                </c:pt>
+              </c:numCache>
+            </c:numRef>
+          </c:val>
+          <c:smooth val="0"/>
+        </c:ser>
+        <c:ser>
+          <c:idx val="3"/>
+          <c:order val="2"/>
+          <c:tx>
+            <c:strRef>
+              <c:f>'Result01-Mutation'!$A$16</c:f>
+              <c:strCache>
+                <c:ptCount val="1"/>
+                <c:pt idx="0">
+                  <c:v>Avg gain (%)</c:v>
+                </c:pt>
+              </c:strCache>
+            </c:strRef>
+          </c:tx>
+          <c:marker>
+            <c:symbol val="none"/>
+          </c:marker>
+          <c:cat>
+            <c:numRef>
+              <c:f>'Result01-Mutation'!$B$13:$J$13</c:f>
+              <c:numCache>
+                <c:formatCode>General</c:formatCode>
+                <c:ptCount val="9"/>
+                <c:pt idx="0">
+                  <c:v>0.55000000000000004</c:v>
+                </c:pt>
+                <c:pt idx="1">
+                  <c:v>0.6</c:v>
+                </c:pt>
+                <c:pt idx="2">
+                  <c:v>0.65</c:v>
+                </c:pt>
+                <c:pt idx="3">
+                  <c:v>0.7</c:v>
+                </c:pt>
+                <c:pt idx="4">
+                  <c:v>0.75</c:v>
+                </c:pt>
+                <c:pt idx="5">
+                  <c:v>0.8</c:v>
+                </c:pt>
+                <c:pt idx="6">
+                  <c:v>0.85</c:v>
+                </c:pt>
+                <c:pt idx="7">
+                  <c:v>0.9</c:v>
+                </c:pt>
+                <c:pt idx="8">
+                  <c:v>0.99</c:v>
+                </c:pt>
+              </c:numCache>
+            </c:numRef>
+          </c:cat>
+          <c:val>
+            <c:numRef>
+              <c:f>'Result01-Mutation'!$B$16:$J$16</c:f>
+              <c:numCache>
+                <c:formatCode>General</c:formatCode>
+                <c:ptCount val="9"/>
+                <c:pt idx="0">
+                  <c:v>0.68238949300946161</c:v>
+                </c:pt>
+                <c:pt idx="1">
+                  <c:v>0.66842253918937944</c:v>
+                </c:pt>
+                <c:pt idx="2">
+                  <c:v>0.66487784211269596</c:v>
+                </c:pt>
+                <c:pt idx="3">
+                  <c:v>0.66120604434401919</c:v>
+                </c:pt>
+                <c:pt idx="4">
+                  <c:v>0.62688885750600132</c:v>
+                </c:pt>
+                <c:pt idx="5">
+                  <c:v>0.59892670526761649</c:v>
+                </c:pt>
+                <c:pt idx="6">
+                  <c:v>0.58734641999717541</c:v>
+                </c:pt>
+                <c:pt idx="7">
+                  <c:v>0.57223555994915887</c:v>
+                </c:pt>
+                <c:pt idx="8">
+                  <c:v>0.52280751306312601</c:v>
+                </c:pt>
+              </c:numCache>
+            </c:numRef>
+          </c:val>
+          <c:smooth val="0"/>
+        </c:ser>
+        <c:dLbls>
+          <c:showLegendKey val="0"/>
+          <c:showVal val="0"/>
+          <c:showCatName val="0"/>
+          <c:showSerName val="0"/>
+          <c:showPercent val="0"/>
+          <c:showBubbleSize val="0"/>
+        </c:dLbls>
+        <c:marker val="1"/>
+        <c:smooth val="0"/>
+        <c:axId val="52669440"/>
+        <c:axId val="55092352"/>
+      </c:lineChart>
+      <c:catAx>
+        <c:axId val="52669440"/>
+        <c:scaling>
+          <c:orientation val="minMax"/>
+        </c:scaling>
+        <c:delete val="0"/>
+        <c:axPos val="b"/>
+        <c:numFmt formatCode="General" sourceLinked="1"/>
+        <c:majorTickMark val="out"/>
+        <c:minorTickMark val="none"/>
+        <c:tickLblPos val="nextTo"/>
+        <c:crossAx val="55092352"/>
+        <c:crosses val="autoZero"/>
+        <c:auto val="1"/>
+        <c:lblAlgn val="ctr"/>
+        <c:lblOffset val="100"/>
+        <c:noMultiLvlLbl val="0"/>
+      </c:catAx>
+      <c:valAx>
+        <c:axId val="55092352"/>
+        <c:scaling>
+          <c:orientation val="minMax"/>
+        </c:scaling>
+        <c:delete val="0"/>
+        <c:axPos val="l"/>
+        <c:majorGridlines/>
+        <c:numFmt formatCode="General" sourceLinked="1"/>
+        <c:majorTickMark val="out"/>
+        <c:minorTickMark val="none"/>
+        <c:tickLblPos val="nextTo"/>
+        <c:crossAx val="52669440"/>
+        <c:crosses val="autoZero"/>
+        <c:crossBetween val="between"/>
+      </c:valAx>
+    </c:plotArea>
+    <c:legend>
+      <c:legendPos val="r"/>
+      <c:layout>
+        <c:manualLayout>
+          <c:xMode val="edge"/>
+          <c:yMode val="edge"/>
+          <c:x val="2.2762068341079831E-2"/>
+          <c:y val="0.79350910404492125"/>
+          <c:w val="0.9719121801127506"/>
+          <c:h val="0.19255324791718109"/>
+        </c:manualLayout>
+      </c:layout>
+      <c:overlay val="0"/>
+    </c:legend>
+    <c:plotVisOnly val="1"/>
+    <c:dispBlanksAs val="gap"/>
+    <c:showDLblsOverMax val="0"/>
+  </c:chart>
+  <c:externalData r:id="rId1">
+    <c:autoUpdate val="0"/>
+  </c:externalData>
+</c:chartSpace>
+</file>
+
+<file path=word/charts/chart3.xml><?xml version="1.0" encoding="utf-8"?>
+<c:chartSpace xmlns:c="http://schemas.openxmlformats.org/drawingml/2006/chart" xmlns:a="http://schemas.openxmlformats.org/drawingml/2006/main" xmlns:r="http://schemas.openxmlformats.org/officeDocument/2006/relationships">
+  <c:date1904 val="0"/>
+  <c:lang val="fr-CA"/>
+  <c:roundedCorners val="0"/>
+  <mc:AlternateContent xmlns:mc="http://schemas.openxmlformats.org/markup-compatibility/2006">
+    <mc:Choice xmlns:c14="http://schemas.microsoft.com/office/drawing/2007/8/2/chart" Requires="c14">
+      <c14:style val="102"/>
+    </mc:Choice>
+    <mc:Fallback>
+      <c:style val="2"/>
+    </mc:Fallback>
+  </mc:AlternateContent>
+  <c:chart>
+    <c:title>
+      <c:overlay val="0"/>
+      <c:txPr>
+        <a:bodyPr/>
+        <a:lstStyle/>
+        <a:p>
+          <a:pPr>
+            <a:defRPr sz="1200"/>
+          </a:pPr>
+          <a:endParaRPr lang="fr-FR"/>
+        </a:p>
+      </c:txPr>
+    </c:title>
+    <c:autoTitleDeleted val="0"/>
+    <c:plotArea>
+      <c:layout>
+        <c:manualLayout>
+          <c:layoutTarget val="inner"/>
+          <c:xMode val="edge"/>
+          <c:yMode val="edge"/>
+          <c:x val="9.3085739282589675E-2"/>
+          <c:y val="0.13924795858850977"/>
+          <c:w val="0.8874562554680665"/>
+          <c:h val="0.74477216389617962"/>
+        </c:manualLayout>
+      </c:layout>
+      <c:barChart>
+        <c:barDir val="col"/>
+        <c:grouping val="clustered"/>
+        <c:varyColors val="0"/>
+        <c:ser>
+          <c:idx val="0"/>
+          <c:order val="0"/>
+          <c:tx>
+            <c:v>Perte Moyenne (%)</c:v>
+          </c:tx>
+          <c:invertIfNegative val="0"/>
+          <c:cat>
+            <c:strRef>
+              <c:f>Result02!$A$3:$A$5</c:f>
+              <c:strCache>
+                <c:ptCount val="3"/>
+                <c:pt idx="0">
+                  <c:v>EI</c:v>
+                </c:pt>
+                <c:pt idx="1">
+                  <c:v>SN</c:v>
+                </c:pt>
+                <c:pt idx="2">
+                  <c:v>JP</c:v>
+                </c:pt>
+              </c:strCache>
+            </c:strRef>
+          </c:cat>
+          <c:val>
+            <c:numRef>
+              <c:f>Result02!$B$3:$B$5</c:f>
+              <c:numCache>
+                <c:formatCode>General</c:formatCode>
+                <c:ptCount val="3"/>
+                <c:pt idx="0">
+                  <c:v>1.8184075052472E-2</c:v>
+                </c:pt>
+                <c:pt idx="1">
+                  <c:v>4.9774387098556097E-2</c:v>
+                </c:pt>
+                <c:pt idx="2">
+                  <c:v>4.7595067715357799E-2</c:v>
+                </c:pt>
+              </c:numCache>
+            </c:numRef>
+          </c:val>
+        </c:ser>
+        <c:dLbls>
+          <c:showLegendKey val="0"/>
+          <c:showVal val="0"/>
+          <c:showCatName val="0"/>
+          <c:showSerName val="0"/>
+          <c:showPercent val="0"/>
+          <c:showBubbleSize val="0"/>
+        </c:dLbls>
+        <c:gapWidth val="150"/>
+        <c:axId val="55839744"/>
+        <c:axId val="55936128"/>
+      </c:barChart>
+      <c:catAx>
+        <c:axId val="55839744"/>
+        <c:scaling>
+          <c:orientation val="minMax"/>
+        </c:scaling>
+        <c:delete val="0"/>
+        <c:axPos val="b"/>
+        <c:majorTickMark val="out"/>
+        <c:minorTickMark val="none"/>
+        <c:tickLblPos val="nextTo"/>
+        <c:crossAx val="55936128"/>
+        <c:crosses val="autoZero"/>
+        <c:auto val="1"/>
+        <c:lblAlgn val="ctr"/>
+        <c:lblOffset val="100"/>
+        <c:noMultiLvlLbl val="0"/>
+      </c:catAx>
+      <c:valAx>
+        <c:axId val="55936128"/>
+        <c:scaling>
+          <c:orientation val="minMax"/>
+        </c:scaling>
+        <c:delete val="0"/>
+        <c:axPos val="l"/>
+        <c:majorGridlines/>
+        <c:numFmt formatCode="General" sourceLinked="1"/>
+        <c:majorTickMark val="out"/>
+        <c:minorTickMark val="none"/>
+        <c:tickLblPos val="nextTo"/>
+        <c:crossAx val="55839744"/>
+        <c:crosses val="autoZero"/>
+        <c:crossBetween val="between"/>
+      </c:valAx>
+    </c:plotArea>
+    <c:plotVisOnly val="1"/>
+    <c:dispBlanksAs val="gap"/>
+    <c:showDLblsOverMax val="0"/>
+  </c:chart>
+  <c:externalData r:id="rId1">
+    <c:autoUpdate val="0"/>
+  </c:externalData>
+</c:chartSpace>
+</file>
+
+<file path=word/charts/chart4.xml><?xml version="1.0" encoding="utf-8"?>
+<c:chartSpace xmlns:c="http://schemas.openxmlformats.org/drawingml/2006/chart" xmlns:a="http://schemas.openxmlformats.org/drawingml/2006/main" xmlns:r="http://schemas.openxmlformats.org/officeDocument/2006/relationships">
+  <c:date1904 val="0"/>
+  <c:lang val="fr-CA"/>
+  <c:roundedCorners val="0"/>
+  <mc:AlternateContent xmlns:mc="http://schemas.openxmlformats.org/markup-compatibility/2006">
+    <mc:Choice xmlns:c14="http://schemas.microsoft.com/office/drawing/2007/8/2/chart" Requires="c14">
+      <c14:style val="102"/>
+    </mc:Choice>
+    <mc:Fallback>
+      <c:style val="2"/>
+    </mc:Fallback>
+  </mc:AlternateContent>
+  <c:chart>
+    <c:title>
+      <c:overlay val="0"/>
+      <c:txPr>
+        <a:bodyPr/>
+        <a:lstStyle/>
+        <a:p>
+          <a:pPr>
+            <a:defRPr sz="1200"/>
+          </a:pPr>
+          <a:endParaRPr lang="fr-FR"/>
+        </a:p>
+      </c:txPr>
+    </c:title>
+    <c:autoTitleDeleted val="0"/>
+    <c:plotArea>
+      <c:layout>
+        <c:manualLayout>
+          <c:layoutTarget val="inner"/>
+          <c:xMode val="edge"/>
+          <c:yMode val="edge"/>
+          <c:x val="9.3085739282589675E-2"/>
+          <c:y val="0.13924795858850977"/>
+          <c:w val="0.8874562554680665"/>
+          <c:h val="0.74477216389617962"/>
+        </c:manualLayout>
+      </c:layout>
+      <c:barChart>
+        <c:barDir val="col"/>
+        <c:grouping val="clustered"/>
+        <c:varyColors val="0"/>
+        <c:ser>
+          <c:idx val="0"/>
+          <c:order val="0"/>
+          <c:tx>
+            <c:v>Couverture (%)</c:v>
+          </c:tx>
+          <c:invertIfNegative val="0"/>
+          <c:cat>
+            <c:strRef>
+              <c:f>Result02!$G$3:$G$5</c:f>
+              <c:strCache>
+                <c:ptCount val="3"/>
+                <c:pt idx="0">
+                  <c:v>EI</c:v>
+                </c:pt>
+                <c:pt idx="1">
+                  <c:v>SN</c:v>
+                </c:pt>
+                <c:pt idx="2">
+                  <c:v>JP</c:v>
+                </c:pt>
+              </c:strCache>
+            </c:strRef>
+          </c:cat>
+          <c:val>
+            <c:numRef>
+              <c:f>Result02!$H$3:$H$5</c:f>
+              <c:numCache>
+                <c:formatCode>General</c:formatCode>
+                <c:ptCount val="3"/>
+                <c:pt idx="0">
+                  <c:v>0.34193548387096701</c:v>
+                </c:pt>
+                <c:pt idx="1">
+                  <c:v>0.43870967741935402</c:v>
+                </c:pt>
+                <c:pt idx="2">
+                  <c:v>0.50322580645161197</c:v>
+                </c:pt>
+              </c:numCache>
+            </c:numRef>
+          </c:val>
+        </c:ser>
+        <c:dLbls>
+          <c:showLegendKey val="0"/>
+          <c:showVal val="0"/>
+          <c:showCatName val="0"/>
+          <c:showSerName val="0"/>
+          <c:showPercent val="0"/>
+          <c:showBubbleSize val="0"/>
+        </c:dLbls>
+        <c:gapWidth val="150"/>
+        <c:axId val="57286016"/>
+        <c:axId val="72152192"/>
+      </c:barChart>
+      <c:catAx>
+        <c:axId val="57286016"/>
+        <c:scaling>
+          <c:orientation val="minMax"/>
+        </c:scaling>
+        <c:delete val="0"/>
+        <c:axPos val="b"/>
+        <c:majorTickMark val="out"/>
+        <c:minorTickMark val="none"/>
+        <c:tickLblPos val="nextTo"/>
+        <c:crossAx val="72152192"/>
+        <c:crosses val="autoZero"/>
+        <c:auto val="1"/>
+        <c:lblAlgn val="ctr"/>
+        <c:lblOffset val="100"/>
+        <c:noMultiLvlLbl val="0"/>
+      </c:catAx>
+      <c:valAx>
+        <c:axId val="72152192"/>
+        <c:scaling>
+          <c:orientation val="minMax"/>
+        </c:scaling>
+        <c:delete val="0"/>
+        <c:axPos val="l"/>
+        <c:majorGridlines/>
+        <c:numFmt formatCode="General" sourceLinked="1"/>
+        <c:majorTickMark val="out"/>
+        <c:minorTickMark val="none"/>
+        <c:tickLblPos val="nextTo"/>
+        <c:crossAx val="57286016"/>
+        <c:crosses val="autoZero"/>
+        <c:crossBetween val="between"/>
+      </c:valAx>
+    </c:plotArea>
+    <c:plotVisOnly val="1"/>
+    <c:dispBlanksAs val="gap"/>
+    <c:showDLblsOverMax val="0"/>
+  </c:chart>
+  <c:externalData r:id="rId1">
+    <c:autoUpdate val="0"/>
+  </c:externalData>
+</c:chartSpace>
+</file>
+
+<file path=word/charts/chart5.xml><?xml version="1.0" encoding="utf-8"?>
+<c:chartSpace xmlns:c="http://schemas.openxmlformats.org/drawingml/2006/chart" xmlns:a="http://schemas.openxmlformats.org/drawingml/2006/main" xmlns:r="http://schemas.openxmlformats.org/officeDocument/2006/relationships">
+  <c:date1904 val="0"/>
+  <c:lang val="fr-CA"/>
+  <c:roundedCorners val="0"/>
+  <mc:AlternateContent xmlns:mc="http://schemas.openxmlformats.org/markup-compatibility/2006">
+    <mc:Choice xmlns:c14="http://schemas.microsoft.com/office/drawing/2007/8/2/chart" Requires="c14">
+      <c14:style val="102"/>
+    </mc:Choice>
+    <mc:Fallback>
+      <c:style val="2"/>
+    </mc:Fallback>
+  </mc:AlternateContent>
+  <c:chart>
+    <c:title>
+      <c:overlay val="0"/>
+      <c:txPr>
+        <a:bodyPr/>
+        <a:lstStyle/>
+        <a:p>
+          <a:pPr>
+            <a:defRPr sz="1200"/>
+          </a:pPr>
+          <a:endParaRPr lang="fr-FR"/>
+        </a:p>
+      </c:txPr>
+    </c:title>
+    <c:autoTitleDeleted val="0"/>
+    <c:plotArea>
+      <c:layout>
+        <c:manualLayout>
+          <c:layoutTarget val="inner"/>
+          <c:xMode val="edge"/>
+          <c:yMode val="edge"/>
+          <c:x val="9.3085739282589675E-2"/>
+          <c:y val="0.13924795858850977"/>
+          <c:w val="0.8874562554680665"/>
+          <c:h val="0.74477216389617962"/>
+        </c:manualLayout>
+      </c:layout>
+      <c:barChart>
+        <c:barDir val="col"/>
+        <c:grouping val="clustered"/>
+        <c:varyColors val="0"/>
+        <c:ser>
+          <c:idx val="0"/>
+          <c:order val="0"/>
+          <c:tx>
+            <c:v>Gain moyen (%)</c:v>
+          </c:tx>
+          <c:invertIfNegative val="0"/>
+          <c:cat>
+            <c:strRef>
+              <c:f>Result02!$D$3:$D$5</c:f>
+              <c:strCache>
+                <c:ptCount val="3"/>
+                <c:pt idx="0">
+                  <c:v>EI</c:v>
+                </c:pt>
+                <c:pt idx="1">
+                  <c:v>SN</c:v>
+                </c:pt>
+                <c:pt idx="2">
+                  <c:v>JP</c:v>
+                </c:pt>
+              </c:strCache>
+            </c:strRef>
+          </c:cat>
+          <c:val>
+            <c:numRef>
+              <c:f>Result02!$E$3:$E$5</c:f>
+              <c:numCache>
+                <c:formatCode>General</c:formatCode>
+                <c:ptCount val="3"/>
+                <c:pt idx="0">
+                  <c:v>0.87993138936534987</c:v>
+                </c:pt>
+                <c:pt idx="1">
+                  <c:v>0.91402714932126539</c:v>
+                </c:pt>
+                <c:pt idx="2">
+                  <c:v>0.88205128205128003</c:v>
+                </c:pt>
+              </c:numCache>
+            </c:numRef>
+          </c:val>
+        </c:ser>
+        <c:dLbls>
+          <c:showLegendKey val="0"/>
+          <c:showVal val="0"/>
+          <c:showCatName val="0"/>
+          <c:showSerName val="0"/>
+          <c:showPercent val="0"/>
+          <c:showBubbleSize val="0"/>
+        </c:dLbls>
+        <c:gapWidth val="150"/>
+        <c:axId val="82560896"/>
+        <c:axId val="82562432"/>
+      </c:barChart>
+      <c:catAx>
+        <c:axId val="82560896"/>
+        <c:scaling>
+          <c:orientation val="minMax"/>
+        </c:scaling>
+        <c:delete val="0"/>
+        <c:axPos val="b"/>
+        <c:majorTickMark val="out"/>
+        <c:minorTickMark val="none"/>
+        <c:tickLblPos val="nextTo"/>
+        <c:crossAx val="82562432"/>
+        <c:crosses val="autoZero"/>
+        <c:auto val="1"/>
+        <c:lblAlgn val="ctr"/>
+        <c:lblOffset val="100"/>
+        <c:noMultiLvlLbl val="0"/>
+      </c:catAx>
+      <c:valAx>
+        <c:axId val="82562432"/>
+        <c:scaling>
+          <c:orientation val="minMax"/>
+        </c:scaling>
+        <c:delete val="0"/>
+        <c:axPos val="l"/>
+        <c:majorGridlines/>
+        <c:numFmt formatCode="General" sourceLinked="1"/>
+        <c:majorTickMark val="out"/>
+        <c:minorTickMark val="none"/>
+        <c:tickLblPos val="nextTo"/>
+        <c:crossAx val="82560896"/>
+        <c:crosses val="autoZero"/>
+        <c:crossBetween val="between"/>
+      </c:valAx>
+    </c:plotArea>
+    <c:plotVisOnly val="1"/>
+    <c:dispBlanksAs val="gap"/>
+    <c:showDLblsOverMax val="0"/>
+  </c:chart>
+  <c:externalData r:id="rId1">
+    <c:autoUpdate val="0"/>
+  </c:externalData>
+</c:chartSpace>
 </file>
 
 <file path=word/theme/theme1.xml><?xml version="1.0" encoding="utf-8"?>

</xml_diff>

<commit_message>
Removed some of the testing controller
</commit_message>
<xml_diff>
--- a/Explaination.docx
+++ b/Explaination.docx
@@ -664,16 +664,184 @@
         <w:t xml:space="preserve"> 12% des questions et moins il est possible de deviner le type du MBTI d’une personne.</w:t>
       </w:r>
       <w:r>
-        <w:t xml:space="preserve"> Le fait que la couverture de cette approche est basse est un problème qui peut être réglé en ajustant la création du RBA et en réduisant la confiance minimale requise lors de l’expérience.</w:t>
+        <w:t xml:space="preserve"> Le fait que la couverture de cette approche est basse est un problème qui peut être réglé en ajustant la création du RBA et en réduisant la confian</w:t>
+      </w:r>
+      <w:bookmarkStart w:id="0" w:name="_GoBack"/>
+      <w:bookmarkEnd w:id="0"/>
+      <w:r>
+        <w:t>ce minimale requise lors de l’expérience.</w:t>
       </w:r>
     </w:p>
     <w:p>
-      <w:bookmarkStart w:id="0" w:name="_GoBack"/>
-      <w:bookmarkEnd w:id="0"/>
       <w:r>
         <w:t xml:space="preserve"> </w:t>
       </w:r>
     </w:p>
+    <w:p>
+      <w:pPr>
+        <w:pStyle w:val="Heading2"/>
+      </w:pPr>
+      <w:r>
+        <w:t>Le code</w:t>
+      </w:r>
+    </w:p>
+    <w:p>
+      <w:r>
+        <w:t>Le code est divisé en plusieurs « packages » et ceux-ci sont décrit dans le tableau suivant.</w:t>
+      </w:r>
+    </w:p>
+    <w:tbl>
+      <w:tblPr>
+        <w:tblStyle w:val="TableGrid"/>
+        <w:tblW w:w="0" w:type="auto"/>
+        <w:tblLook w:val="04A0" w:firstRow="1" w:lastRow="0" w:firstColumn="1" w:lastColumn="0" w:noHBand="0" w:noVBand="1"/>
+      </w:tblPr>
+      <w:tblGrid>
+        <w:gridCol w:w="1908"/>
+        <w:gridCol w:w="7592"/>
+      </w:tblGrid>
+      <w:tr>
+        <w:tc>
+          <w:tcPr>
+            <w:tcW w:w="1908" w:type="dxa"/>
+          </w:tcPr>
+          <w:p>
+            <w:proofErr w:type="spellStart"/>
+            <w:r>
+              <w:t>Builder</w:t>
+            </w:r>
+            <w:proofErr w:type="spellEnd"/>
+          </w:p>
+        </w:tc>
+        <w:tc>
+          <w:tcPr>
+            <w:tcW w:w="7592" w:type="dxa"/>
+          </w:tcPr>
+          <w:p>
+            <w:r>
+              <w:t>Contient les algorithmes propres à la création des réseaux bayésiens</w:t>
+            </w:r>
+          </w:p>
+        </w:tc>
+      </w:tr>
+      <w:tr>
+        <w:tc>
+          <w:tcPr>
+            <w:tcW w:w="1908" w:type="dxa"/>
+          </w:tcPr>
+          <w:p>
+            <w:proofErr w:type="spellStart"/>
+            <w:r>
+              <w:t>Controllers</w:t>
+            </w:r>
+            <w:proofErr w:type="spellEnd"/>
+          </w:p>
+        </w:tc>
+        <w:tc>
+          <w:tcPr>
+            <w:tcW w:w="7592" w:type="dxa"/>
+          </w:tcPr>
+          <w:p>
+            <w:r>
+              <w:t>Contient les algorithmes de teste et d’évaluation</w:t>
+            </w:r>
+          </w:p>
+        </w:tc>
+      </w:tr>
+      <w:tr>
+        <w:tc>
+          <w:tcPr>
+            <w:tcW w:w="1908" w:type="dxa"/>
+          </w:tcPr>
+          <w:p>
+            <w:proofErr w:type="spellStart"/>
+            <w:r>
+              <w:t>Evaluation</w:t>
+            </w:r>
+            <w:proofErr w:type="spellEnd"/>
+          </w:p>
+        </w:tc>
+        <w:tc>
+          <w:tcPr>
+            <w:tcW w:w="7592" w:type="dxa"/>
+          </w:tcPr>
+          <w:p>
+            <w:r>
+              <w:t>Contient des classes qui aident aux tâches d’évaluations</w:t>
+            </w:r>
+          </w:p>
+        </w:tc>
+      </w:tr>
+      <w:tr>
+        <w:tc>
+          <w:tcPr>
+            <w:tcW w:w="1908" w:type="dxa"/>
+          </w:tcPr>
+          <w:p>
+            <w:proofErr w:type="spellStart"/>
+            <w:r>
+              <w:t>Minimization</w:t>
+            </w:r>
+            <w:proofErr w:type="spellEnd"/>
+          </w:p>
+        </w:tc>
+        <w:tc>
+          <w:tcPr>
+            <w:tcW w:w="7592" w:type="dxa"/>
+          </w:tcPr>
+          <w:p>
+            <w:r>
+              <w:t>Contient les algorithmes qui servent à réduire le nombre de dimensions</w:t>
+            </w:r>
+          </w:p>
+        </w:tc>
+      </w:tr>
+      <w:tr>
+        <w:tc>
+          <w:tcPr>
+            <w:tcW w:w="1908" w:type="dxa"/>
+          </w:tcPr>
+          <w:p>
+            <w:r>
+              <w:t>Network</w:t>
+            </w:r>
+          </w:p>
+        </w:tc>
+        <w:tc>
+          <w:tcPr>
+            <w:tcW w:w="7592" w:type="dxa"/>
+          </w:tcPr>
+          <w:p>
+            <w:r>
+              <w:t>Contient toutes les structures propres aux réseaux bayésiens</w:t>
+            </w:r>
+          </w:p>
+        </w:tc>
+      </w:tr>
+      <w:tr>
+        <w:tc>
+          <w:tcPr>
+            <w:tcW w:w="1908" w:type="dxa"/>
+          </w:tcPr>
+          <w:p>
+            <w:r>
+              <w:t>Utilities</w:t>
+            </w:r>
+          </w:p>
+        </w:tc>
+        <w:tc>
+          <w:tcPr>
+            <w:tcW w:w="7592" w:type="dxa"/>
+          </w:tcPr>
+          <w:p>
+            <w:r>
+              <w:t>Contient toute autre classe</w:t>
+            </w:r>
+          </w:p>
+        </w:tc>
+      </w:tr>
+    </w:tbl>
+    <w:p/>
     <w:sectPr>
       <w:pgSz w:w="12240" w:h="15840"/>
       <w:pgMar w:top="1440" w:right="1440" w:bottom="1440" w:left="1440" w:header="720" w:footer="720" w:gutter="0"/>
@@ -1590,11 +1758,11 @@
         </c:dLbls>
         <c:marker val="1"/>
         <c:smooth val="0"/>
-        <c:axId val="50315264"/>
-        <c:axId val="50317952"/>
+        <c:axId val="58769792"/>
+        <c:axId val="59232640"/>
       </c:lineChart>
       <c:catAx>
-        <c:axId val="50315264"/>
+        <c:axId val="58769792"/>
         <c:scaling>
           <c:orientation val="minMax"/>
         </c:scaling>
@@ -1604,7 +1772,7 @@
         <c:majorTickMark val="out"/>
         <c:minorTickMark val="none"/>
         <c:tickLblPos val="nextTo"/>
-        <c:crossAx val="50317952"/>
+        <c:crossAx val="59232640"/>
         <c:crosses val="autoZero"/>
         <c:auto val="1"/>
         <c:lblAlgn val="ctr"/>
@@ -1612,7 +1780,7 @@
         <c:noMultiLvlLbl val="0"/>
       </c:catAx>
       <c:valAx>
-        <c:axId val="50317952"/>
+        <c:axId val="59232640"/>
         <c:scaling>
           <c:orientation val="minMax"/>
         </c:scaling>
@@ -1623,7 +1791,7 @@
         <c:majorTickMark val="out"/>
         <c:minorTickMark val="none"/>
         <c:tickLblPos val="nextTo"/>
-        <c:crossAx val="50315264"/>
+        <c:crossAx val="58769792"/>
         <c:crosses val="autoZero"/>
         <c:crossBetween val="between"/>
       </c:valAx>
@@ -1983,11 +2151,11 @@
         </c:dLbls>
         <c:marker val="1"/>
         <c:smooth val="0"/>
-        <c:axId val="52669440"/>
-        <c:axId val="55092352"/>
+        <c:axId val="87391232"/>
+        <c:axId val="95383936"/>
       </c:lineChart>
       <c:catAx>
-        <c:axId val="52669440"/>
+        <c:axId val="87391232"/>
         <c:scaling>
           <c:orientation val="minMax"/>
         </c:scaling>
@@ -1997,7 +2165,7 @@
         <c:majorTickMark val="out"/>
         <c:minorTickMark val="none"/>
         <c:tickLblPos val="nextTo"/>
-        <c:crossAx val="55092352"/>
+        <c:crossAx val="95383936"/>
         <c:crosses val="autoZero"/>
         <c:auto val="1"/>
         <c:lblAlgn val="ctr"/>
@@ -2005,7 +2173,7 @@
         <c:noMultiLvlLbl val="0"/>
       </c:catAx>
       <c:valAx>
-        <c:axId val="55092352"/>
+        <c:axId val="95383936"/>
         <c:scaling>
           <c:orientation val="minMax"/>
         </c:scaling>
@@ -2016,7 +2184,7 @@
         <c:majorTickMark val="out"/>
         <c:minorTickMark val="none"/>
         <c:tickLblPos val="nextTo"/>
-        <c:crossAx val="52669440"/>
+        <c:crossAx val="87391232"/>
         <c:crosses val="autoZero"/>
         <c:crossBetween val="between"/>
       </c:valAx>
@@ -2141,11 +2309,11 @@
           <c:showBubbleSize val="0"/>
         </c:dLbls>
         <c:gapWidth val="150"/>
-        <c:axId val="55839744"/>
-        <c:axId val="55936128"/>
+        <c:axId val="105379328"/>
+        <c:axId val="105381248"/>
       </c:barChart>
       <c:catAx>
-        <c:axId val="55839744"/>
+        <c:axId val="105379328"/>
         <c:scaling>
           <c:orientation val="minMax"/>
         </c:scaling>
@@ -2154,7 +2322,7 @@
         <c:majorTickMark val="out"/>
         <c:minorTickMark val="none"/>
         <c:tickLblPos val="nextTo"/>
-        <c:crossAx val="55936128"/>
+        <c:crossAx val="105381248"/>
         <c:crosses val="autoZero"/>
         <c:auto val="1"/>
         <c:lblAlgn val="ctr"/>
@@ -2162,7 +2330,7 @@
         <c:noMultiLvlLbl val="0"/>
       </c:catAx>
       <c:valAx>
-        <c:axId val="55936128"/>
+        <c:axId val="105381248"/>
         <c:scaling>
           <c:orientation val="minMax"/>
         </c:scaling>
@@ -2173,7 +2341,7 @@
         <c:majorTickMark val="out"/>
         <c:minorTickMark val="none"/>
         <c:tickLblPos val="nextTo"/>
-        <c:crossAx val="55839744"/>
+        <c:crossAx val="105379328"/>
         <c:crosses val="autoZero"/>
         <c:crossBetween val="between"/>
       </c:valAx>
@@ -2284,11 +2452,11 @@
           <c:showBubbleSize val="0"/>
         </c:dLbls>
         <c:gapWidth val="150"/>
-        <c:axId val="57286016"/>
-        <c:axId val="72152192"/>
+        <c:axId val="56112640"/>
+        <c:axId val="56114176"/>
       </c:barChart>
       <c:catAx>
-        <c:axId val="57286016"/>
+        <c:axId val="56112640"/>
         <c:scaling>
           <c:orientation val="minMax"/>
         </c:scaling>
@@ -2297,7 +2465,7 @@
         <c:majorTickMark val="out"/>
         <c:minorTickMark val="none"/>
         <c:tickLblPos val="nextTo"/>
-        <c:crossAx val="72152192"/>
+        <c:crossAx val="56114176"/>
         <c:crosses val="autoZero"/>
         <c:auto val="1"/>
         <c:lblAlgn val="ctr"/>
@@ -2305,7 +2473,7 @@
         <c:noMultiLvlLbl val="0"/>
       </c:catAx>
       <c:valAx>
-        <c:axId val="72152192"/>
+        <c:axId val="56114176"/>
         <c:scaling>
           <c:orientation val="minMax"/>
         </c:scaling>
@@ -2316,7 +2484,7 @@
         <c:majorTickMark val="out"/>
         <c:minorTickMark val="none"/>
         <c:tickLblPos val="nextTo"/>
-        <c:crossAx val="57286016"/>
+        <c:crossAx val="56112640"/>
         <c:crosses val="autoZero"/>
         <c:crossBetween val="between"/>
       </c:valAx>
@@ -2427,11 +2595,11 @@
           <c:showBubbleSize val="0"/>
         </c:dLbls>
         <c:gapWidth val="150"/>
-        <c:axId val="82560896"/>
-        <c:axId val="82562432"/>
+        <c:axId val="56121984"/>
+        <c:axId val="56144256"/>
       </c:barChart>
       <c:catAx>
-        <c:axId val="82560896"/>
+        <c:axId val="56121984"/>
         <c:scaling>
           <c:orientation val="minMax"/>
         </c:scaling>
@@ -2440,7 +2608,7 @@
         <c:majorTickMark val="out"/>
         <c:minorTickMark val="none"/>
         <c:tickLblPos val="nextTo"/>
-        <c:crossAx val="82562432"/>
+        <c:crossAx val="56144256"/>
         <c:crosses val="autoZero"/>
         <c:auto val="1"/>
         <c:lblAlgn val="ctr"/>
@@ -2448,7 +2616,7 @@
         <c:noMultiLvlLbl val="0"/>
       </c:catAx>
       <c:valAx>
-        <c:axId val="82562432"/>
+        <c:axId val="56144256"/>
         <c:scaling>
           <c:orientation val="minMax"/>
         </c:scaling>
@@ -2459,7 +2627,7 @@
         <c:majorTickMark val="out"/>
         <c:minorTickMark val="none"/>
         <c:tickLblPos val="nextTo"/>
-        <c:crossAx val="82560896"/>
+        <c:crossAx val="56121984"/>
         <c:crosses val="autoZero"/>
         <c:crossBetween val="between"/>
       </c:valAx>

</xml_diff>